<commit_message>
all 3 properties completed, for 3 programs, need to polish up the code and run tests
</commit_message>
<xml_diff>
--- a/case_studies/Quantum Algorithm Properties/QPE Properties.docx
+++ b/case_studies/Quantum Algorithm Properties/QPE Properties.docx
@@ -777,15 +777,9 @@
           <w:numId w:val="39"/>
         </w:numPr>
       </w:pPr>
-      <m:oMath>
-        <m:r>
-          <w:rPr>
-            <w:rFonts w:ascii="Cambria Math" w:hAnsi="Cambria Math"/>
-            <w:lang w:val="en-US"/>
-          </w:rPr>
-          <m:t>.</m:t>
-        </m:r>
-      </m:oMath>
+      <w:r>
+        <w:t>/</w:t>
+      </w:r>
     </w:p>
     <w:p>
       <w:pPr>
@@ -793,9 +787,6 @@
           <w:ilvl w:val="0"/>
           <w:numId w:val="29"/>
         </w:numPr>
-        <w:rPr>
-          <w:rFonts w:eastAsiaTheme="minorEastAsia"/>
-        </w:rPr>
       </w:pPr>
       <w:r>
         <w:rPr>
@@ -812,48 +803,12 @@
         <w:t xml:space="preserve">: </w:t>
       </w:r>
       <m:oMath>
-        <m:d>
-          <m:dPr>
-            <m:begChr m:val="|"/>
-            <m:endChr m:val="⟩"/>
-            <m:ctrlPr>
-              <w:rPr>
-                <w:rFonts w:ascii="Cambria Math" w:hAnsi="Cambria Math"/>
-                <w:i/>
-                <w:lang w:val="en-US"/>
-              </w:rPr>
-            </m:ctrlPr>
-          </m:dPr>
-          <m:e>
-            <m:r>
-              <w:rPr>
-                <w:rFonts w:ascii="Cambria Math" w:hAnsi="Cambria Math"/>
-                <w:lang w:val="en-US"/>
-              </w:rPr>
-              <m:t>u</m:t>
-            </m:r>
-            <m:ctrlPr>
-              <w:rPr>
-                <w:rFonts w:ascii="Cambria Math" w:hAnsi="Cambria Math"/>
-                <w:lang w:val="en-US"/>
-              </w:rPr>
-            </m:ctrlPr>
-          </m:e>
-        </m:d>
-      </m:oMath>
-      <w:r>
-        <w:rPr>
-          <w:rFonts w:eastAsiaTheme="minorEastAsia"/>
-        </w:rPr>
-        <w:t xml:space="preserve">, </w:t>
-      </w:r>
-      <m:oMath>
-        <m:r>
-          <w:rPr>
-            <w:rFonts w:ascii="Cambria Math" w:hAnsi="Cambria Math"/>
-            <w:lang w:val="en-US"/>
-          </w:rPr>
-          <m:t>|w</m:t>
+        <m:r>
+          <w:rPr>
+            <w:rFonts w:ascii="Cambria Math" w:hAnsi="Cambria Math"/>
+            <w:lang w:val="en-US"/>
+          </w:rPr>
+          <m:t>|u</m:t>
         </m:r>
         <m:r>
           <m:rPr>
@@ -873,10 +828,6 @@
           <w:ilvl w:val="0"/>
           <w:numId w:val="30"/>
         </w:numPr>
-        <w:rPr>
-          <w:rFonts w:eastAsiaTheme="minorEastAsia"/>
-          <w:lang w:val="en-US"/>
-        </w:rPr>
       </w:pPr>
       <w:r>
         <w:rPr>
@@ -892,13 +843,19 @@
         </w:rPr>
         <w:t>:</w:t>
       </w:r>
+      <w:r>
+        <w:rPr>
+          <w:lang w:val="en-US"/>
+        </w:rPr>
+        <w:t xml:space="preserve"> </w:t>
+      </w:r>
       <m:oMath>
         <m:r>
           <w:rPr>
             <w:rFonts w:ascii="Cambria Math" w:hAnsi="Cambria Math"/>
             <w:lang w:val="en-US"/>
           </w:rPr>
-          <m:t xml:space="preserve"> Eig(U,|u</m:t>
+          <m:t>Eig(U,|u</m:t>
         </m:r>
         <m:r>
           <m:rPr>
@@ -915,105 +872,7 @@
             <w:rFonts w:ascii="Cambria Math" w:hAnsi="Cambria Math"/>
             <w:lang w:val="en-US"/>
           </w:rPr>
-          <m:t>)∧Eig(U,|w</m:t>
-        </m:r>
-        <m:r>
-          <m:rPr>
-            <m:sty m:val="p"/>
-          </m:rPr>
-          <w:rPr>
-            <w:rFonts w:ascii="Cambria Math" w:hAnsi="Cambria Math"/>
-            <w:lang w:val="en-US"/>
-          </w:rPr>
-          <m:t>⟩</m:t>
-        </m:r>
-        <m:r>
-          <w:rPr>
-            <w:rFonts w:ascii="Cambria Math" w:hAnsi="Cambria Math"/>
-            <w:lang w:val="en-US"/>
-          </w:rPr>
           <m:t>)</m:t>
-        </m:r>
-      </m:oMath>
-      <w:r>
-        <w:rPr>
-          <w:rFonts w:eastAsiaTheme="minorEastAsia"/>
-          <w:lang w:val="en-US"/>
-        </w:rPr>
-        <w:t xml:space="preserve">      </w:t>
-      </w:r>
-    </w:p>
-    <w:p>
-      <w:pPr>
-        <w:ind w:left="720"/>
-        <w:rPr>
-          <w:rFonts w:eastAsiaTheme="minorEastAsia"/>
-          <w:lang w:val="en-US"/>
-        </w:rPr>
-      </w:pPr>
-      <w:r>
-        <w:rPr>
-          <w:rFonts w:eastAsiaTheme="minorEastAsia"/>
-          <w:lang w:val="en-US"/>
-        </w:rPr>
-        <w:t xml:space="preserve">    </w:t>
-      </w:r>
-      <w:r>
-        <w:rPr>
-          <w:rFonts w:eastAsiaTheme="minorEastAsia"/>
-          <w:lang w:val="en-US"/>
-        </w:rPr>
-        <w:tab/>
-        <w:t xml:space="preserve">          </w:t>
-      </w:r>
-      <w:r>
-        <w:rPr>
-          <w:rFonts w:eastAsiaTheme="minorEastAsia"/>
-          <w:lang w:val="en-US"/>
-        </w:rPr>
-        <w:t xml:space="preserve"> </w:t>
-      </w:r>
-      <m:oMath>
-        <m:r>
-          <w:rPr>
-            <w:rFonts w:ascii="Cambria Math" w:hAnsi="Cambria Math"/>
-            <w:lang w:val="en-US"/>
-          </w:rPr>
-          <m:t>Val(U,|u</m:t>
-        </m:r>
-        <m:r>
-          <m:rPr>
-            <m:sty m:val="p"/>
-          </m:rPr>
-          <w:rPr>
-            <w:rFonts w:ascii="Cambria Math" w:hAnsi="Cambria Math"/>
-            <w:lang w:val="en-US"/>
-          </w:rPr>
-          <m:t>⟩</m:t>
-        </m:r>
-        <m:r>
-          <w:rPr>
-            <w:rFonts w:ascii="Cambria Math" w:hAnsi="Cambria Math"/>
-            <w:lang w:val="en-US"/>
-          </w:rPr>
-          <m:t>)=Val(U,|w</m:t>
-        </m:r>
-        <m:r>
-          <m:rPr>
-            <m:sty m:val="p"/>
-          </m:rPr>
-          <w:rPr>
-            <w:rFonts w:ascii="Cambria Math" w:hAnsi="Cambria Math"/>
-            <w:lang w:val="en-US"/>
-          </w:rPr>
-          <m:t>⟩</m:t>
-        </m:r>
-        <m:r>
-          <w:rPr>
-            <w:rFonts w:ascii="Cambria Math" w:hAnsi="Cambria Math"/>
-            <w:lang w:val="en-US"/>
-          </w:rPr>
-          <m:t>))</m:t>
         </m:r>
       </m:oMath>
     </w:p>
@@ -1059,21 +918,12 @@
             </m:r>
           </m:e>
         </m:d>
-        <w:bookmarkStart w:id="0" w:name="_Hlk147005905"/>
-        <m:r>
-          <w:rPr>
-            <w:rFonts w:ascii="Cambria Math" w:hAnsi="Cambria Math"/>
-            <w:lang w:val="en-US"/>
-          </w:rPr>
-          <m:t>|ϕ⟩=</m:t>
-        </m:r>
-        <w:bookmarkEnd w:id="0"/>
-        <m:r>
-          <w:rPr>
-            <w:rFonts w:ascii="Cambria Math" w:hAnsi="Cambria Math"/>
-            <w:lang w:val="en-US"/>
-          </w:rPr>
-          <m:t>QPE</m:t>
+        <m:r>
+          <w:rPr>
+            <w:rFonts w:ascii="Cambria Math" w:hAnsi="Cambria Math"/>
+            <w:lang w:val="en-US"/>
+          </w:rPr>
+          <m:t>|ϕ⟩=QPE</m:t>
         </m:r>
         <m:d>
           <m:dPr>
@@ -1162,6 +1012,470 @@
     </w:p>
     <w:p>
       <w:pPr>
+        <w:numPr>
+          <w:ilvl w:val="0"/>
+          <w:numId w:val="32"/>
+        </w:numPr>
+      </w:pPr>
+      <w:r>
+        <w:rPr>
+          <w:b/>
+          <w:bCs/>
+        </w:rPr>
+        <w:t>Postcondition</w:t>
+      </w:r>
+      <w:r>
+        <w:t xml:space="preserve">: </w:t>
+      </w:r>
+      <m:oMath>
+        <m:d>
+          <m:dPr>
+            <m:begChr m:val="|"/>
+            <m:endChr m:val="⟩"/>
+            <m:ctrlPr>
+              <w:rPr>
+                <w:rFonts w:ascii="Cambria Math" w:hAnsi="Cambria Math"/>
+                <w:i/>
+                <w:iCs/>
+                <w:lang w:val="en-US"/>
+              </w:rPr>
+            </m:ctrlPr>
+          </m:dPr>
+          <m:e>
+            <m:r>
+              <w:rPr>
+                <w:rFonts w:ascii="Cambria Math" w:hAnsi="Cambria Math"/>
+                <w:lang w:val="en-US"/>
+              </w:rPr>
+              <m:t>ϕ</m:t>
+            </m:r>
+          </m:e>
+        </m:d>
+        <m:r>
+          <w:rPr>
+            <w:rFonts w:ascii="Cambria Math" w:hAnsi="Cambria Math"/>
+            <w:lang w:val="en-US"/>
+          </w:rPr>
+          <m:t>=</m:t>
+        </m:r>
+        <m:d>
+          <m:dPr>
+            <m:begChr m:val="|"/>
+            <m:endChr m:val="⟩"/>
+            <m:ctrlPr>
+              <w:rPr>
+                <w:rFonts w:ascii="Cambria Math" w:hAnsi="Cambria Math"/>
+                <w:i/>
+                <w:iCs/>
+                <w:lang w:val="en-US"/>
+              </w:rPr>
+            </m:ctrlPr>
+          </m:dPr>
+          <m:e>
+            <m:r>
+              <w:rPr>
+                <w:rFonts w:ascii="Cambria Math" w:hAnsi="Cambria Math"/>
+                <w:lang w:val="en-US"/>
+              </w:rPr>
+              <m:t>u</m:t>
+            </m:r>
+          </m:e>
+        </m:d>
+      </m:oMath>
+    </w:p>
+    <w:p>
+      <w:pPr>
+        <w:pStyle w:val="ListParagraph"/>
+        <w:numPr>
+          <w:ilvl w:val="0"/>
+          <w:numId w:val="39"/>
+        </w:numPr>
+      </w:pPr>
+      <m:oMath>
+        <m:r>
+          <w:rPr>
+            <w:rFonts w:ascii="Cambria Math" w:hAnsi="Cambria Math"/>
+            <w:lang w:val="en-US"/>
+          </w:rPr>
+          <m:t>.</m:t>
+        </m:r>
+      </m:oMath>
+    </w:p>
+    <w:p>
+      <w:pPr>
+        <w:numPr>
+          <w:ilvl w:val="0"/>
+          <w:numId w:val="29"/>
+        </w:numPr>
+        <w:rPr>
+          <w:rFonts w:eastAsiaTheme="minorEastAsia"/>
+        </w:rPr>
+      </w:pPr>
+      <w:r>
+        <w:rPr>
+          <w:b/>
+          <w:bCs/>
+          <w:lang w:val="en-US"/>
+        </w:rPr>
+        <w:t>Inputs</w:t>
+      </w:r>
+      <w:r>
+        <w:rPr>
+          <w:lang w:val="en-US"/>
+        </w:rPr>
+        <w:t xml:space="preserve">: </w:t>
+      </w:r>
+      <m:oMath>
+        <m:d>
+          <m:dPr>
+            <m:begChr m:val="|"/>
+            <m:endChr m:val="⟩"/>
+            <m:ctrlPr>
+              <w:rPr>
+                <w:rFonts w:ascii="Cambria Math" w:hAnsi="Cambria Math"/>
+                <w:i/>
+                <w:lang w:val="en-US"/>
+              </w:rPr>
+            </m:ctrlPr>
+          </m:dPr>
+          <m:e>
+            <m:r>
+              <w:rPr>
+                <w:rFonts w:ascii="Cambria Math" w:hAnsi="Cambria Math"/>
+                <w:lang w:val="en-US"/>
+              </w:rPr>
+              <m:t>u</m:t>
+            </m:r>
+            <m:ctrlPr>
+              <w:rPr>
+                <w:rFonts w:ascii="Cambria Math" w:hAnsi="Cambria Math"/>
+                <w:lang w:val="en-US"/>
+              </w:rPr>
+            </m:ctrlPr>
+          </m:e>
+        </m:d>
+      </m:oMath>
+      <w:r>
+        <w:rPr>
+          <w:rFonts w:eastAsiaTheme="minorEastAsia"/>
+        </w:rPr>
+        <w:t xml:space="preserve">, </w:t>
+      </w:r>
+      <m:oMath>
+        <m:r>
+          <w:rPr>
+            <w:rFonts w:ascii="Cambria Math" w:hAnsi="Cambria Math"/>
+            <w:lang w:val="en-US"/>
+          </w:rPr>
+          <m:t>|w</m:t>
+        </m:r>
+        <m:r>
+          <m:rPr>
+            <m:sty m:val="p"/>
+          </m:rPr>
+          <w:rPr>
+            <w:rFonts w:ascii="Cambria Math" w:hAnsi="Cambria Math"/>
+            <w:lang w:val="en-US"/>
+          </w:rPr>
+          <m:t>⟩</m:t>
+        </m:r>
+      </m:oMath>
+    </w:p>
+    <w:p>
+      <w:pPr>
+        <w:numPr>
+          <w:ilvl w:val="0"/>
+          <w:numId w:val="30"/>
+        </w:numPr>
+        <w:rPr>
+          <w:rFonts w:eastAsiaTheme="minorEastAsia"/>
+          <w:lang w:val="en-US"/>
+        </w:rPr>
+      </w:pPr>
+      <w:r>
+        <w:rPr>
+          <w:b/>
+          <w:bCs/>
+          <w:lang w:val="en-US"/>
+        </w:rPr>
+        <w:t>Precondition</w:t>
+      </w:r>
+      <w:r>
+        <w:rPr>
+          <w:lang w:val="en-US"/>
+        </w:rPr>
+        <w:t>:</w:t>
+      </w:r>
+      <m:oMath>
+        <m:r>
+          <w:rPr>
+            <w:rFonts w:ascii="Cambria Math" w:hAnsi="Cambria Math"/>
+            <w:lang w:val="en-US"/>
+          </w:rPr>
+          <m:t xml:space="preserve"> Eig(U,|u</m:t>
+        </m:r>
+        <m:r>
+          <m:rPr>
+            <m:sty m:val="p"/>
+          </m:rPr>
+          <w:rPr>
+            <w:rFonts w:ascii="Cambria Math" w:hAnsi="Cambria Math"/>
+            <w:lang w:val="en-US"/>
+          </w:rPr>
+          <m:t>⟩</m:t>
+        </m:r>
+        <m:r>
+          <w:rPr>
+            <w:rFonts w:ascii="Cambria Math" w:hAnsi="Cambria Math"/>
+            <w:lang w:val="en-US"/>
+          </w:rPr>
+          <m:t>)∧Eig(U,|w</m:t>
+        </m:r>
+        <m:r>
+          <m:rPr>
+            <m:sty m:val="p"/>
+          </m:rPr>
+          <w:rPr>
+            <w:rFonts w:ascii="Cambria Math" w:hAnsi="Cambria Math"/>
+            <w:lang w:val="en-US"/>
+          </w:rPr>
+          <m:t>⟩</m:t>
+        </m:r>
+        <m:r>
+          <w:rPr>
+            <w:rFonts w:ascii="Cambria Math" w:hAnsi="Cambria Math"/>
+            <w:lang w:val="en-US"/>
+          </w:rPr>
+          <m:t>)</m:t>
+        </m:r>
+      </m:oMath>
+      <w:r>
+        <w:rPr>
+          <w:rFonts w:eastAsiaTheme="minorEastAsia"/>
+          <w:lang w:val="en-US"/>
+        </w:rPr>
+        <w:t xml:space="preserve">      </w:t>
+      </w:r>
+    </w:p>
+    <w:p>
+      <w:pPr>
+        <w:ind w:left="720"/>
+        <w:rPr>
+          <w:rFonts w:eastAsiaTheme="minorEastAsia"/>
+          <w:lang w:val="en-US"/>
+        </w:rPr>
+      </w:pPr>
+      <w:r>
+        <w:rPr>
+          <w:rFonts w:eastAsiaTheme="minorEastAsia"/>
+          <w:lang w:val="en-US"/>
+        </w:rPr>
+        <w:t xml:space="preserve">    </w:t>
+      </w:r>
+      <w:r>
+        <w:rPr>
+          <w:rFonts w:eastAsiaTheme="minorEastAsia"/>
+          <w:lang w:val="en-US"/>
+        </w:rPr>
+        <w:tab/>
+        <w:t xml:space="preserve">          </w:t>
+      </w:r>
+      <w:r>
+        <w:rPr>
+          <w:rFonts w:eastAsiaTheme="minorEastAsia"/>
+          <w:lang w:val="en-US"/>
+        </w:rPr>
+        <w:t xml:space="preserve"> </w:t>
+      </w:r>
+      <m:oMath>
+        <m:r>
+          <w:rPr>
+            <w:rFonts w:ascii="Cambria Math" w:hAnsi="Cambria Math"/>
+            <w:lang w:val="en-US"/>
+          </w:rPr>
+          <m:t>Val(U,|u</m:t>
+        </m:r>
+        <m:r>
+          <m:rPr>
+            <m:sty m:val="p"/>
+          </m:rPr>
+          <w:rPr>
+            <w:rFonts w:ascii="Cambria Math" w:hAnsi="Cambria Math"/>
+            <w:lang w:val="en-US"/>
+          </w:rPr>
+          <m:t>⟩</m:t>
+        </m:r>
+        <m:r>
+          <w:rPr>
+            <w:rFonts w:ascii="Cambria Math" w:hAnsi="Cambria Math"/>
+            <w:lang w:val="en-US"/>
+          </w:rPr>
+          <m:t>)=Val(U,|w</m:t>
+        </m:r>
+        <m:r>
+          <m:rPr>
+            <m:sty m:val="p"/>
+          </m:rPr>
+          <w:rPr>
+            <w:rFonts w:ascii="Cambria Math" w:hAnsi="Cambria Math"/>
+            <w:lang w:val="en-US"/>
+          </w:rPr>
+          <m:t>⟩</m:t>
+        </m:r>
+        <m:r>
+          <w:rPr>
+            <w:rFonts w:ascii="Cambria Math" w:hAnsi="Cambria Math"/>
+            <w:lang w:val="en-US"/>
+          </w:rPr>
+          <m:t>))</m:t>
+        </m:r>
+      </m:oMath>
+    </w:p>
+    <w:p>
+      <w:pPr>
+        <w:pStyle w:val="ListParagraph"/>
+        <w:numPr>
+          <w:ilvl w:val="0"/>
+          <w:numId w:val="32"/>
+        </w:numPr>
+      </w:pPr>
+      <w:r>
+        <w:rPr>
+          <w:b/>
+          <w:bCs/>
+        </w:rPr>
+        <w:t>Operation</w:t>
+      </w:r>
+      <w:r>
+        <w:t xml:space="preserve">: </w:t>
+      </w:r>
+      <m:oMath>
+        <m:d>
+          <m:dPr>
+            <m:begChr m:val="|"/>
+            <m:endChr m:val="⟩"/>
+            <m:ctrlPr>
+              <w:rPr>
+                <w:rFonts w:ascii="Cambria Math" w:hAnsi="Cambria Math"/>
+                <w:i/>
+                <w:iCs/>
+                <w:lang w:val="en-US"/>
+              </w:rPr>
+            </m:ctrlPr>
+          </m:dPr>
+          <m:e>
+            <m:r>
+              <w:rPr>
+                <w:rFonts w:ascii="Cambria Math" w:hAnsi="Cambria Math"/>
+                <w:lang w:val="en-US"/>
+              </w:rPr>
+              <m:t>φ</m:t>
+            </m:r>
+          </m:e>
+        </m:d>
+        <w:bookmarkStart w:id="0" w:name="_Hlk147005905"/>
+        <m:r>
+          <w:rPr>
+            <w:rFonts w:ascii="Cambria Math" w:hAnsi="Cambria Math"/>
+            <w:lang w:val="en-US"/>
+          </w:rPr>
+          <m:t>|ϕ⟩=</m:t>
+        </m:r>
+        <w:bookmarkEnd w:id="0"/>
+        <m:r>
+          <w:rPr>
+            <w:rFonts w:ascii="Cambria Math" w:hAnsi="Cambria Math"/>
+            <w:lang w:val="en-US"/>
+          </w:rPr>
+          <m:t>QPE</m:t>
+        </m:r>
+        <m:d>
+          <m:dPr>
+            <m:ctrlPr>
+              <w:rPr>
+                <w:rFonts w:ascii="Cambria Math" w:hAnsi="Cambria Math"/>
+                <w:i/>
+                <w:iCs/>
+                <w:lang w:val="en-US"/>
+              </w:rPr>
+            </m:ctrlPr>
+          </m:dPr>
+          <m:e>
+            <m:d>
+              <m:dPr>
+                <m:begChr m:val="|"/>
+                <m:endChr m:val="⟩"/>
+                <m:ctrlPr>
+                  <w:rPr>
+                    <w:rFonts w:ascii="Cambria Math" w:hAnsi="Cambria Math"/>
+                    <w:i/>
+                    <w:iCs/>
+                    <w:lang w:val="en-US"/>
+                  </w:rPr>
+                </m:ctrlPr>
+              </m:dPr>
+              <m:e>
+                <m:sSup>
+                  <m:sSupPr>
+                    <m:ctrlPr>
+                      <w:rPr>
+                        <w:rFonts w:ascii="Cambria Math" w:hAnsi="Cambria Math"/>
+                        <w:i/>
+                        <w:iCs/>
+                        <w:lang w:val="en-US"/>
+                      </w:rPr>
+                    </m:ctrlPr>
+                  </m:sSupPr>
+                  <m:e>
+                    <m:r>
+                      <w:rPr>
+                        <w:rFonts w:ascii="Cambria Math" w:hAnsi="Cambria Math"/>
+                        <w:lang w:val="en-US"/>
+                      </w:rPr>
+                      <m:t>0</m:t>
+                    </m:r>
+                  </m:e>
+                  <m:sup>
+                    <m:r>
+                      <w:rPr>
+                        <w:rFonts w:ascii="Cambria Math" w:hAnsi="Cambria Math"/>
+                        <w:lang w:val="en-US"/>
+                      </w:rPr>
+                      <m:t>⊗n</m:t>
+                    </m:r>
+                  </m:sup>
+                </m:sSup>
+              </m:e>
+            </m:d>
+            <m:d>
+              <m:dPr>
+                <m:begChr m:val="|"/>
+                <m:endChr m:val="⟩"/>
+                <m:ctrlPr>
+                  <w:rPr>
+                    <w:rFonts w:ascii="Cambria Math" w:hAnsi="Cambria Math"/>
+                    <w:i/>
+                    <w:iCs/>
+                    <w:lang w:val="en-US"/>
+                  </w:rPr>
+                </m:ctrlPr>
+              </m:dPr>
+              <m:e>
+                <m:r>
+                  <w:rPr>
+                    <w:rFonts w:ascii="Cambria Math" w:hAnsi="Cambria Math"/>
+                    <w:lang w:val="en-US"/>
+                  </w:rPr>
+                  <m:t>u</m:t>
+                </m:r>
+              </m:e>
+            </m:d>
+          </m:e>
+        </m:d>
+      </m:oMath>
+    </w:p>
+    <w:p>
+      <w:pPr>
         <w:pStyle w:val="ListParagraph"/>
         <w:ind w:left="1440"/>
       </w:pPr>
@@ -1375,28 +1689,7 @@
               <w:rFonts w:ascii="Cambria Math" w:hAnsi="Cambria Math"/>
               <w:lang w:val="en-US"/>
             </w:rPr>
-            <m:t>|ϕ⟩</m:t>
-          </m:r>
-          <m:r>
-            <w:rPr>
-              <w:rFonts w:ascii="Cambria Math" w:hAnsi="Cambria Math"/>
-              <w:lang w:val="en-US"/>
-            </w:rPr>
-            <m:t>≠</m:t>
-          </m:r>
-          <m:r>
-            <w:rPr>
-              <w:rFonts w:ascii="Cambria Math" w:hAnsi="Cambria Math"/>
-              <w:lang w:val="en-US"/>
-            </w:rPr>
-            <m:t>|ϕ'</m:t>
-          </m:r>
-          <m:r>
-            <w:rPr>
-              <w:rFonts w:ascii="Cambria Math" w:hAnsi="Cambria Math"/>
-              <w:lang w:val="en-US"/>
-            </w:rPr>
-            <m:t>⟩</m:t>
+            <m:t>|ϕ⟩≠|ϕ'⟩</m:t>
           </m:r>
         </m:oMath>
       </m:oMathPara>
@@ -2084,6 +2377,7 @@
           <w:rFonts w:eastAsiaTheme="minorEastAsia"/>
           <w:lang w:val="en-US"/>
         </w:rPr>
+        <w:lastRenderedPageBreak/>
         <w:t xml:space="preserve">                                          </w:t>
       </w:r>
       <m:oMath>
@@ -2092,21 +2386,7 @@
             <w:rFonts w:ascii="Cambria Math" w:hAnsi="Cambria Math"/>
             <w:lang w:val="en-US"/>
           </w:rPr>
-          <m:t>|ϕ'⟩</m:t>
-        </m:r>
-        <m:r>
-          <w:rPr>
-            <w:rFonts w:ascii="Cambria Math" w:hAnsi="Cambria Math"/>
-            <w:lang w:val="en-US"/>
-          </w:rPr>
-          <m:t>=</m:t>
-        </m:r>
-        <m:r>
-          <w:rPr>
-            <w:rFonts w:ascii="Cambria Math" w:hAnsi="Cambria Math"/>
-            <w:lang w:val="en-US"/>
-          </w:rPr>
-          <m:t>|w</m:t>
+          <m:t>|ϕ'⟩=|w</m:t>
         </m:r>
         <m:r>
           <m:rPr>
@@ -2333,7 +2613,6 @@
           <w:b/>
           <w:bCs/>
         </w:rPr>
-        <w:lastRenderedPageBreak/>
         <w:t>Operation</w:t>
       </w:r>
       <w:r>
@@ -2766,614 +3045,6 @@
     </w:p>
     <w:p>
       <w:pPr>
-        <w:numPr>
-          <w:ilvl w:val="0"/>
-          <w:numId w:val="29"/>
-        </w:numPr>
-        <w:rPr>
-          <w:rFonts w:eastAsiaTheme="minorEastAsia"/>
-        </w:rPr>
-      </w:pPr>
-      <w:r>
-        <w:rPr>
-          <w:b/>
-          <w:bCs/>
-          <w:lang w:val="en-US"/>
-        </w:rPr>
-        <w:t>Inputs</w:t>
-      </w:r>
-      <w:r>
-        <w:rPr>
-          <w:lang w:val="en-US"/>
-        </w:rPr>
-        <w:t xml:space="preserve">: </w:t>
-      </w:r>
-      <m:oMath>
-        <m:d>
-          <m:dPr>
-            <m:begChr m:val="|"/>
-            <m:endChr m:val="⟩"/>
-            <m:ctrlPr>
-              <w:rPr>
-                <w:rFonts w:ascii="Cambria Math" w:hAnsi="Cambria Math"/>
-                <w:i/>
-                <w:lang w:val="en-US"/>
-              </w:rPr>
-            </m:ctrlPr>
-          </m:dPr>
-          <m:e>
-            <m:r>
-              <w:rPr>
-                <w:rFonts w:ascii="Cambria Math" w:hAnsi="Cambria Math"/>
-                <w:lang w:val="en-US"/>
-              </w:rPr>
-              <m:t>u</m:t>
-            </m:r>
-            <m:ctrlPr>
-              <w:rPr>
-                <w:rFonts w:ascii="Cambria Math" w:hAnsi="Cambria Math"/>
-                <w:lang w:val="en-US"/>
-              </w:rPr>
-            </m:ctrlPr>
-          </m:e>
-        </m:d>
-      </m:oMath>
-      <w:r>
-        <w:rPr>
-          <w:rFonts w:eastAsiaTheme="minorEastAsia"/>
-        </w:rPr>
-        <w:t xml:space="preserve">, </w:t>
-      </w:r>
-      <m:oMath>
-        <m:r>
-          <w:rPr>
-            <w:rFonts w:ascii="Cambria Math" w:hAnsi="Cambria Math"/>
-            <w:lang w:val="en-US"/>
-          </w:rPr>
-          <m:t>|w</m:t>
-        </m:r>
-        <m:r>
-          <m:rPr>
-            <m:sty m:val="p"/>
-          </m:rPr>
-          <w:rPr>
-            <w:rFonts w:ascii="Cambria Math" w:hAnsi="Cambria Math"/>
-            <w:lang w:val="en-US"/>
-          </w:rPr>
-          <m:t>⟩</m:t>
-        </m:r>
-      </m:oMath>
-    </w:p>
-    <w:p>
-      <w:pPr>
-        <w:numPr>
-          <w:ilvl w:val="0"/>
-          <w:numId w:val="30"/>
-        </w:numPr>
-        <w:rPr>
-          <w:rFonts w:eastAsiaTheme="minorEastAsia"/>
-          <w:lang w:val="en-US"/>
-        </w:rPr>
-      </w:pPr>
-      <w:r>
-        <w:rPr>
-          <w:b/>
-          <w:bCs/>
-          <w:lang w:val="en-US"/>
-        </w:rPr>
-        <w:t>Precondition</w:t>
-      </w:r>
-      <w:r>
-        <w:rPr>
-          <w:lang w:val="en-US"/>
-        </w:rPr>
-        <w:t>:</w:t>
-      </w:r>
-      <m:oMath>
-        <m:r>
-          <w:rPr>
-            <w:rFonts w:ascii="Cambria Math" w:hAnsi="Cambria Math"/>
-            <w:lang w:val="en-US"/>
-          </w:rPr>
-          <m:t xml:space="preserve"> Eig(U,|u</m:t>
-        </m:r>
-        <m:r>
-          <m:rPr>
-            <m:sty m:val="p"/>
-          </m:rPr>
-          <w:rPr>
-            <w:rFonts w:ascii="Cambria Math" w:hAnsi="Cambria Math"/>
-            <w:lang w:val="en-US"/>
-          </w:rPr>
-          <m:t>⟩</m:t>
-        </m:r>
-        <m:r>
-          <w:rPr>
-            <w:rFonts w:ascii="Cambria Math" w:hAnsi="Cambria Math"/>
-            <w:lang w:val="en-US"/>
-          </w:rPr>
-          <m:t>)</m:t>
-        </m:r>
-      </m:oMath>
-    </w:p>
-    <w:p>
-      <w:pPr>
-        <w:ind w:left="720" w:firstLine="720"/>
-        <w:rPr>
-          <w:rFonts w:eastAsiaTheme="minorEastAsia"/>
-          <w:lang w:val="en-US"/>
-        </w:rPr>
-      </w:pPr>
-      <w:r>
-        <w:rPr>
-          <w:rFonts w:eastAsiaTheme="minorEastAsia"/>
-          <w:lang w:val="en-US"/>
-        </w:rPr>
-        <w:t xml:space="preserve">       </w:t>
-      </w:r>
-      <w:r>
-        <w:rPr>
-          <w:rFonts w:eastAsiaTheme="minorEastAsia"/>
-          <w:lang w:val="en-US"/>
-        </w:rPr>
-        <w:t xml:space="preserve">    </w:t>
-      </w:r>
-      <m:oMath>
-        <m:r>
-          <w:rPr>
-            <w:rFonts w:ascii="Cambria Math" w:hAnsi="Cambria Math"/>
-            <w:lang w:val="en-US"/>
-          </w:rPr>
-          <m:t>Eig(U,|w</m:t>
-        </m:r>
-        <m:r>
-          <m:rPr>
-            <m:sty m:val="p"/>
-          </m:rPr>
-          <w:rPr>
-            <w:rFonts w:ascii="Cambria Math" w:hAnsi="Cambria Math"/>
-            <w:lang w:val="en-US"/>
-          </w:rPr>
-          <m:t>⟩</m:t>
-        </m:r>
-        <m:r>
-          <w:rPr>
-            <w:rFonts w:ascii="Cambria Math" w:hAnsi="Cambria Math"/>
-            <w:lang w:val="en-US"/>
-          </w:rPr>
-          <m:t>)</m:t>
-        </m:r>
-      </m:oMath>
-      <w:r>
-        <w:rPr>
-          <w:rFonts w:eastAsiaTheme="minorEastAsia"/>
-          <w:lang w:val="en-US"/>
-        </w:rPr>
-        <w:t xml:space="preserve">      </w:t>
-      </w:r>
-    </w:p>
-    <w:p>
-      <w:pPr>
-        <w:pStyle w:val="ListParagraph"/>
-        <w:numPr>
-          <w:ilvl w:val="0"/>
-          <w:numId w:val="32"/>
-        </w:numPr>
-      </w:pPr>
-      <w:r>
-        <w:rPr>
-          <w:b/>
-          <w:bCs/>
-        </w:rPr>
-        <w:t>Operation</w:t>
-      </w:r>
-      <w:r>
-        <w:t xml:space="preserve">: </w:t>
-      </w:r>
-      <m:oMath>
-        <m:d>
-          <m:dPr>
-            <m:begChr m:val="|"/>
-            <m:endChr m:val="⟩"/>
-            <m:ctrlPr>
-              <w:rPr>
-                <w:rFonts w:ascii="Cambria Math" w:hAnsi="Cambria Math"/>
-                <w:i/>
-                <w:iCs/>
-                <w:lang w:val="en-US"/>
-              </w:rPr>
-            </m:ctrlPr>
-          </m:dPr>
-          <m:e>
-            <m:r>
-              <w:rPr>
-                <w:rFonts w:ascii="Cambria Math" w:hAnsi="Cambria Math"/>
-                <w:lang w:val="en-US"/>
-              </w:rPr>
-              <m:t>φ</m:t>
-            </m:r>
-          </m:e>
-        </m:d>
-        <m:r>
-          <w:rPr>
-            <w:rFonts w:ascii="Cambria Math" w:hAnsi="Cambria Math"/>
-            <w:lang w:val="en-US"/>
-          </w:rPr>
-          <m:t>|ϕ⟩=QPE</m:t>
-        </m:r>
-        <m:d>
-          <m:dPr>
-            <m:ctrlPr>
-              <w:rPr>
-                <w:rFonts w:ascii="Cambria Math" w:hAnsi="Cambria Math"/>
-                <w:i/>
-                <w:iCs/>
-                <w:lang w:val="en-US"/>
-              </w:rPr>
-            </m:ctrlPr>
-          </m:dPr>
-          <m:e>
-            <m:d>
-              <m:dPr>
-                <m:begChr m:val="|"/>
-                <m:endChr m:val="⟩"/>
-                <m:ctrlPr>
-                  <w:rPr>
-                    <w:rFonts w:ascii="Cambria Math" w:hAnsi="Cambria Math"/>
-                    <w:i/>
-                    <w:iCs/>
-                    <w:lang w:val="en-US"/>
-                  </w:rPr>
-                </m:ctrlPr>
-              </m:dPr>
-              <m:e>
-                <m:sSup>
-                  <m:sSupPr>
-                    <m:ctrlPr>
-                      <w:rPr>
-                        <w:rFonts w:ascii="Cambria Math" w:hAnsi="Cambria Math"/>
-                        <w:i/>
-                        <w:iCs/>
-                        <w:lang w:val="en-US"/>
-                      </w:rPr>
-                    </m:ctrlPr>
-                  </m:sSupPr>
-                  <m:e>
-                    <m:r>
-                      <w:rPr>
-                        <w:rFonts w:ascii="Cambria Math" w:hAnsi="Cambria Math"/>
-                        <w:lang w:val="en-US"/>
-                      </w:rPr>
-                      <m:t>0</m:t>
-                    </m:r>
-                  </m:e>
-                  <m:sup>
-                    <m:r>
-                      <w:rPr>
-                        <w:rFonts w:ascii="Cambria Math" w:hAnsi="Cambria Math"/>
-                        <w:lang w:val="en-US"/>
-                      </w:rPr>
-                      <m:t>⊗n</m:t>
-                    </m:r>
-                  </m:sup>
-                </m:sSup>
-              </m:e>
-            </m:d>
-            <m:d>
-              <m:dPr>
-                <m:begChr m:val="|"/>
-                <m:endChr m:val="⟩"/>
-                <m:ctrlPr>
-                  <w:rPr>
-                    <w:rFonts w:ascii="Cambria Math" w:hAnsi="Cambria Math"/>
-                    <w:i/>
-                    <w:iCs/>
-                    <w:lang w:val="en-US"/>
-                  </w:rPr>
-                </m:ctrlPr>
-              </m:dPr>
-              <m:e>
-                <m:r>
-                  <w:rPr>
-                    <w:rFonts w:ascii="Cambria Math" w:hAnsi="Cambria Math"/>
-                    <w:lang w:val="en-US"/>
-                  </w:rPr>
-                  <m:t>u</m:t>
-                </m:r>
-              </m:e>
-            </m:d>
-          </m:e>
-        </m:d>
-      </m:oMath>
-    </w:p>
-    <w:p>
-      <w:pPr>
-        <w:pStyle w:val="ListParagraph"/>
-        <w:ind w:left="1440"/>
-      </w:pPr>
-      <w:r>
-        <w:rPr>
-          <w:b/>
-          <w:bCs/>
-        </w:rPr>
-        <w:t xml:space="preserve">      </w:t>
-      </w:r>
-      <m:oMath>
-        <m:d>
-          <m:dPr>
-            <m:begChr m:val="|"/>
-            <m:endChr m:val="⟩"/>
-            <m:ctrlPr>
-              <w:rPr>
-                <w:rFonts w:ascii="Cambria Math" w:hAnsi="Cambria Math"/>
-                <w:i/>
-                <w:iCs/>
-                <w:lang w:val="en-US"/>
-              </w:rPr>
-            </m:ctrlPr>
-          </m:dPr>
-          <m:e>
-            <m:r>
-              <w:rPr>
-                <w:rFonts w:ascii="Cambria Math" w:hAnsi="Cambria Math"/>
-                <w:lang w:val="en-US"/>
-              </w:rPr>
-              <m:t>φ'</m:t>
-            </m:r>
-          </m:e>
-        </m:d>
-        <m:r>
-          <w:rPr>
-            <w:rFonts w:ascii="Cambria Math" w:hAnsi="Cambria Math"/>
-            <w:lang w:val="en-US"/>
-          </w:rPr>
-          <m:t>|ϕ'⟩=QPE</m:t>
-        </m:r>
-        <m:d>
-          <m:dPr>
-            <m:ctrlPr>
-              <w:rPr>
-                <w:rFonts w:ascii="Cambria Math" w:hAnsi="Cambria Math"/>
-                <w:i/>
-                <w:iCs/>
-                <w:lang w:val="en-US"/>
-              </w:rPr>
-            </m:ctrlPr>
-          </m:dPr>
-          <m:e>
-            <m:d>
-              <m:dPr>
-                <m:begChr m:val="|"/>
-                <m:endChr m:val="⟩"/>
-                <m:ctrlPr>
-                  <w:rPr>
-                    <w:rFonts w:ascii="Cambria Math" w:hAnsi="Cambria Math"/>
-                    <w:i/>
-                    <w:iCs/>
-                    <w:lang w:val="en-US"/>
-                  </w:rPr>
-                </m:ctrlPr>
-              </m:dPr>
-              <m:e>
-                <m:sSup>
-                  <m:sSupPr>
-                    <m:ctrlPr>
-                      <w:rPr>
-                        <w:rFonts w:ascii="Cambria Math" w:hAnsi="Cambria Math"/>
-                        <w:i/>
-                        <w:iCs/>
-                        <w:lang w:val="en-US"/>
-                      </w:rPr>
-                    </m:ctrlPr>
-                  </m:sSupPr>
-                  <m:e>
-                    <m:r>
-                      <w:rPr>
-                        <w:rFonts w:ascii="Cambria Math" w:hAnsi="Cambria Math"/>
-                        <w:lang w:val="en-US"/>
-                      </w:rPr>
-                      <m:t>0</m:t>
-                    </m:r>
-                  </m:e>
-                  <m:sup>
-                    <m:r>
-                      <w:rPr>
-                        <w:rFonts w:ascii="Cambria Math" w:hAnsi="Cambria Math"/>
-                        <w:lang w:val="en-US"/>
-                      </w:rPr>
-                      <m:t>⊗n</m:t>
-                    </m:r>
-                  </m:sup>
-                </m:sSup>
-              </m:e>
-            </m:d>
-            <m:d>
-              <m:dPr>
-                <m:begChr m:val="|"/>
-                <m:endChr m:val="⟩"/>
-                <m:ctrlPr>
-                  <w:rPr>
-                    <w:rFonts w:ascii="Cambria Math" w:hAnsi="Cambria Math"/>
-                    <w:i/>
-                    <w:iCs/>
-                    <w:lang w:val="en-US"/>
-                  </w:rPr>
-                </m:ctrlPr>
-              </m:dPr>
-              <m:e>
-                <m:r>
-                  <w:rPr>
-                    <w:rFonts w:ascii="Cambria Math" w:hAnsi="Cambria Math"/>
-                    <w:lang w:val="en-US"/>
-                  </w:rPr>
-                  <m:t>w</m:t>
-                </m:r>
-              </m:e>
-            </m:d>
-          </m:e>
-        </m:d>
-      </m:oMath>
-    </w:p>
-    <w:p>
-      <w:pPr>
-        <w:pStyle w:val="ListParagraph"/>
-        <w:numPr>
-          <w:ilvl w:val="0"/>
-          <w:numId w:val="41"/>
-        </w:numPr>
-        <w:rPr>
-          <w:rFonts w:eastAsiaTheme="minorEastAsia"/>
-          <w:lang w:val="en-US"/>
-        </w:rPr>
-      </w:pPr>
-      <w:r>
-        <w:rPr>
-          <w:b/>
-          <w:bCs/>
-        </w:rPr>
-        <w:t>Postcondition</w:t>
-      </w:r>
-      <w:r>
-        <w:t xml:space="preserve">: </w:t>
-      </w:r>
-      <m:oMath>
-        <m:d>
-          <m:dPr>
-            <m:begChr m:val="|"/>
-            <m:endChr m:val="⟩"/>
-            <m:ctrlPr>
-              <w:rPr>
-                <w:rFonts w:ascii="Cambria Math" w:hAnsi="Cambria Math"/>
-                <w:i/>
-                <w:iCs/>
-                <w:lang w:val="en-US"/>
-              </w:rPr>
-            </m:ctrlPr>
-          </m:dPr>
-          <m:e>
-            <m:r>
-              <w:rPr>
-                <w:rFonts w:ascii="Cambria Math" w:hAnsi="Cambria Math"/>
-                <w:lang w:val="en-US"/>
-              </w:rPr>
-              <m:t>ϕ</m:t>
-            </m:r>
-          </m:e>
-        </m:d>
-        <m:r>
-          <w:rPr>
-            <w:rFonts w:ascii="Cambria Math" w:hAnsi="Cambria Math"/>
-            <w:lang w:val="en-US"/>
-          </w:rPr>
-          <m:t>=</m:t>
-        </m:r>
-        <m:d>
-          <m:dPr>
-            <m:begChr m:val="|"/>
-            <m:endChr m:val="⟩"/>
-            <m:ctrlPr>
-              <w:rPr>
-                <w:rFonts w:ascii="Cambria Math" w:hAnsi="Cambria Math"/>
-                <w:i/>
-                <w:iCs/>
-                <w:lang w:val="en-US"/>
-              </w:rPr>
-            </m:ctrlPr>
-          </m:dPr>
-          <m:e>
-            <m:r>
-              <w:rPr>
-                <w:rFonts w:ascii="Cambria Math" w:hAnsi="Cambria Math"/>
-                <w:lang w:val="en-US"/>
-              </w:rPr>
-              <m:t>u</m:t>
-            </m:r>
-            <m:ctrlPr>
-              <w:rPr>
-                <w:rFonts w:ascii="Cambria Math" w:hAnsi="Cambria Math"/>
-                <w:i/>
-                <w:lang w:val="en-US"/>
-              </w:rPr>
-            </m:ctrlPr>
-          </m:e>
-        </m:d>
-      </m:oMath>
-      <w:r>
-        <w:rPr>
-          <w:rFonts w:eastAsiaTheme="minorEastAsia"/>
-          <w:lang w:val="en-US"/>
-        </w:rPr>
-        <w:t xml:space="preserve"> </w:t>
-      </w:r>
-    </w:p>
-    <w:p>
-      <w:pPr>
-        <w:rPr>
-          <w:rFonts w:eastAsiaTheme="minorEastAsia"/>
-          <w:lang w:val="en-US"/>
-        </w:rPr>
-      </w:pPr>
-      <w:r>
-        <w:rPr>
-          <w:rFonts w:eastAsiaTheme="minorEastAsia"/>
-          <w:lang w:val="en-US"/>
-        </w:rPr>
-        <w:t xml:space="preserve">                                          </w:t>
-      </w:r>
-      <m:oMath>
-        <m:r>
-          <w:rPr>
-            <w:rFonts w:ascii="Cambria Math" w:hAnsi="Cambria Math"/>
-            <w:lang w:val="en-US"/>
-          </w:rPr>
-          <m:t>|ϕ'⟩</m:t>
-        </m:r>
-        <m:r>
-          <w:rPr>
-            <w:rFonts w:ascii="Cambria Math" w:hAnsi="Cambria Math"/>
-            <w:lang w:val="en-US"/>
-          </w:rPr>
-          <m:t>=</m:t>
-        </m:r>
-        <m:r>
-          <w:rPr>
-            <w:rFonts w:ascii="Cambria Math" w:hAnsi="Cambria Math"/>
-            <w:lang w:val="en-US"/>
-          </w:rPr>
-          <m:t>|w</m:t>
-        </m:r>
-        <m:r>
-          <m:rPr>
-            <m:sty m:val="p"/>
-          </m:rPr>
-          <w:rPr>
-            <w:rFonts w:ascii="Cambria Math" w:hAnsi="Cambria Math"/>
-            <w:lang w:val="en-US"/>
-          </w:rPr>
-          <m:t>⟩</m:t>
-        </m:r>
-      </m:oMath>
-    </w:p>
-    <w:p>
-      <w:pPr>
-        <w:pStyle w:val="ListParagraph"/>
-        <w:numPr>
-          <w:ilvl w:val="0"/>
-          <w:numId w:val="39"/>
-        </w:numPr>
-      </w:pPr>
-      <m:oMath>
-        <m:r>
-          <w:rPr>
-            <w:rFonts w:ascii="Cambria Math" w:hAnsi="Cambria Math"/>
-            <w:lang w:val="en-US"/>
-          </w:rPr>
-          <m:t>.</m:t>
-        </m:r>
-      </m:oMath>
-    </w:p>
-    <w:p>
-      <w:pPr>
         <w:pStyle w:val="ListParagraph"/>
         <w:ind w:left="360"/>
       </w:pPr>
@@ -3385,6 +3056,12 @@
           <w:t>Summing two eigenvectors with the same eigenvalue, yields another eigenvector with the same eigenvalue.</w:t>
         </w:r>
       </w:hyperlink>
+      <w:r>
+        <w:rPr>
+          <w:rStyle w:val="Hyperlink"/>
+        </w:rPr>
+        <w:t xml:space="preserve"> /</w:t>
+      </w:r>
     </w:p>
     <w:p>
       <w:pPr>
@@ -4093,35 +3770,7 @@
             <w:rFonts w:ascii="Cambria Math" w:hAnsi="Cambria Math"/>
             <w:lang w:val="en-US"/>
           </w:rPr>
-          <m:t>|ϕ'⟩</m:t>
-        </m:r>
-        <m:r>
-          <w:rPr>
-            <w:rFonts w:ascii="Cambria Math" w:hAnsi="Cambria Math"/>
-            <w:lang w:val="en-US"/>
-          </w:rPr>
-          <m:t>=</m:t>
-        </m:r>
-        <m:r>
-          <w:rPr>
-            <w:rFonts w:ascii="Cambria Math" w:hAnsi="Cambria Math"/>
-            <w:lang w:val="en-US"/>
-          </w:rPr>
-          <m:t>|w</m:t>
-        </m:r>
-        <m:r>
-          <w:rPr>
-            <w:rFonts w:ascii="Cambria Math" w:hAnsi="Cambria Math"/>
-            <w:lang w:val="en-US"/>
-          </w:rPr>
-          <m:t>+</m:t>
-        </m:r>
-        <m:r>
-          <w:rPr>
-            <w:rFonts w:ascii="Cambria Math" w:hAnsi="Cambria Math"/>
-            <w:lang w:val="en-US"/>
-          </w:rPr>
-          <m:t>u</m:t>
+          <m:t>|ϕ'⟩=|w+u</m:t>
         </m:r>
         <m:r>
           <m:rPr>
@@ -4887,11 +4536,11 @@
         <w:t xml:space="preserve"> </w:t>
       </w:r>
     </w:p>
+    <w:p/>
     <w:p>
-      <w:pPr>
-        <w:pStyle w:val="ListParagraph"/>
-        <w:ind w:left="360"/>
-      </w:pPr>
+      <w:r>
+        <w:t>(different eigenvectors with same eigenvalue = same)</w:t>
+      </w:r>
     </w:p>
     <w:p>
       <w:r>
@@ -4916,7 +4565,6 @@
           <w:b/>
           <w:bCs/>
         </w:rPr>
-        <w:lastRenderedPageBreak/>
         <w:t>“</w:t>
       </w:r>
       <w:r>
@@ -4998,6 +4646,7 @@
         </w:rPr>
       </w:pPr>
       <w:r>
+        <w:lastRenderedPageBreak/>
         <w:t xml:space="preserve">Let </w:t>
       </w:r>
       <m:oMath>
@@ -5983,7 +5632,21 @@
             <w:rFonts w:ascii="Cambria Math" w:eastAsiaTheme="minorEastAsia" w:hAnsi="Cambria Math"/>
             <w:lang w:val="en-US"/>
           </w:rPr>
-          <m:t>0≤x≤1}</m:t>
+          <m:t>0≤x</m:t>
+        </m:r>
+        <m:r>
+          <w:rPr>
+            <w:rFonts w:ascii="Cambria Math" w:eastAsiaTheme="minorEastAsia" w:hAnsi="Cambria Math"/>
+            <w:lang w:val="en-US"/>
+          </w:rPr>
+          <m:t>&lt;</m:t>
+        </m:r>
+        <m:r>
+          <w:rPr>
+            <w:rFonts w:ascii="Cambria Math" w:eastAsiaTheme="minorEastAsia" w:hAnsi="Cambria Math"/>
+            <w:lang w:val="en-US"/>
+          </w:rPr>
+          <m:t>1}</m:t>
         </m:r>
       </m:oMath>
       <w:r>
@@ -10455,7 +10118,7 @@
   <w:abstractNum w:abstractNumId="28" w15:restartNumberingAfterBreak="0">
     <w:nsid w:val="5111516A"/>
     <w:multiLevelType w:val="hybridMultilevel"/>
-    <w:tmpl w:val="461400AC"/>
+    <w:tmpl w:val="FC20156A"/>
     <w:lvl w:ilvl="0" w:tplc="0809000F">
       <w:start w:val="1"/>
       <w:numFmt w:val="decimal"/>
@@ -12528,6 +12191,7 @@
   <w:style w:type="character" w:default="1" w:styleId="DefaultParagraphFont">
     <w:name w:val="Default Paragraph Font"/>
     <w:uiPriority w:val="1"/>
+    <w:semiHidden/>
     <w:unhideWhenUsed/>
   </w:style>
   <w:style w:type="table" w:default="1" w:styleId="TableNormal">
@@ -12926,6 +12590,23 @@
 </file>
 
 <file path=customXml/item1.xml><?xml version="1.0" encoding="utf-8"?>
+<p:properties xmlns:p="http://schemas.microsoft.com/office/2006/metadata/properties" xmlns:xsi="http://www.w3.org/2001/XMLSchema-instance" xmlns:pc="http://schemas.microsoft.com/office/infopath/2007/PartnerControls">
+  <documentManagement>
+    <_activity xmlns="178f10d3-827c-4ac9-a2a2-88c308998687" xsi:nil="true"/>
+  </documentManagement>
+</p:properties>
+</file>
+
+<file path=customXml/item2.xml><?xml version="1.0" encoding="utf-8"?>
+<?mso-contentType ?>
+<FormTemplates xmlns="http://schemas.microsoft.com/sharepoint/v3/contenttype/forms">
+  <Display>DocumentLibraryForm</Display>
+  <Edit>DocumentLibraryForm</Edit>
+  <New>DocumentLibraryForm</New>
+</FormTemplates>
+</file>
+
+<file path=customXml/item3.xml><?xml version="1.0" encoding="utf-8"?>
 <ct:contentTypeSchema xmlns:ct="http://schemas.microsoft.com/office/2006/metadata/contentType" xmlns:ma="http://schemas.microsoft.com/office/2006/metadata/properties/metaAttributes" ct:_="" ma:_="" ma:contentTypeName="Document" ma:contentTypeID="0x0101006C8CE2BF54795F449E0F4C57489C76D9" ma:contentTypeVersion="15" ma:contentTypeDescription="Create a new document." ma:contentTypeScope="" ma:versionID="66ca689e0c19050b4ba7209e876f02d9">
   <xsd:schema xmlns:xsd="http://www.w3.org/2001/XMLSchema" xmlns:xs="http://www.w3.org/2001/XMLSchema" xmlns:p="http://schemas.microsoft.com/office/2006/metadata/properties" xmlns:ns3="421407b2-1b79-476b-a621-a797eda44f07" xmlns:ns4="178f10d3-827c-4ac9-a2a2-88c308998687" targetNamespace="http://schemas.microsoft.com/office/2006/metadata/properties" ma:root="true" ma:fieldsID="294ed6452f82aadaf569af7feb3bf621" ns3:_="" ns4:_="">
     <xsd:import namespace="421407b2-1b79-476b-a621-a797eda44f07"/>
@@ -13160,24 +12841,25 @@
 </ct:contentTypeSchema>
 </file>
 
-<file path=customXml/item2.xml><?xml version="1.0" encoding="utf-8"?>
-<?mso-contentType ?>
-<FormTemplates xmlns="http://schemas.microsoft.com/sharepoint/v3/contenttype/forms">
-  <Display>DocumentLibraryForm</Display>
-  <Edit>DocumentLibraryForm</Edit>
-  <New>DocumentLibraryForm</New>
-</FormTemplates>
+<file path=customXml/itemProps1.xml><?xml version="1.0" encoding="utf-8"?>
+<ds:datastoreItem xmlns:ds="http://schemas.openxmlformats.org/officeDocument/2006/customXml" ds:itemID="{5F5B536D-0861-4E6B-8AF2-7155CAD3DB0A}">
+  <ds:schemaRefs>
+    <ds:schemaRef ds:uri="http://schemas.microsoft.com/office/2006/metadata/properties"/>
+    <ds:schemaRef ds:uri="http://schemas.microsoft.com/office/infopath/2007/PartnerControls"/>
+    <ds:schemaRef ds:uri="178f10d3-827c-4ac9-a2a2-88c308998687"/>
+  </ds:schemaRefs>
+</ds:datastoreItem>
 </file>
 
-<file path=customXml/item3.xml><?xml version="1.0" encoding="utf-8"?>
-<p:properties xmlns:p="http://schemas.microsoft.com/office/2006/metadata/properties" xmlns:xsi="http://www.w3.org/2001/XMLSchema-instance" xmlns:pc="http://schemas.microsoft.com/office/infopath/2007/PartnerControls">
-  <documentManagement>
-    <_activity xmlns="178f10d3-827c-4ac9-a2a2-88c308998687" xsi:nil="true"/>
-  </documentManagement>
-</p:properties>
+<file path=customXml/itemProps2.xml><?xml version="1.0" encoding="utf-8"?>
+<ds:datastoreItem xmlns:ds="http://schemas.openxmlformats.org/officeDocument/2006/customXml" ds:itemID="{4C3AD615-DB75-485F-A54E-6901408A0235}">
+  <ds:schemaRefs>
+    <ds:schemaRef ds:uri="http://schemas.microsoft.com/sharepoint/v3/contenttype/forms"/>
+  </ds:schemaRefs>
+</ds:datastoreItem>
 </file>
 
-<file path=customXml/itemProps1.xml><?xml version="1.0" encoding="utf-8"?>
+<file path=customXml/itemProps3.xml><?xml version="1.0" encoding="utf-8"?>
 <ds:datastoreItem xmlns:ds="http://schemas.openxmlformats.org/officeDocument/2006/customXml" ds:itemID="{62EA49E7-C8E6-4365-8314-9168D27CB11F}">
   <ds:schemaRefs>
     <ds:schemaRef ds:uri="http://schemas.microsoft.com/office/2006/metadata/contentType"/>
@@ -13194,22 +12876,4 @@
     <ds:schemaRef ds:uri="http://schemas.microsoft.com/internal/obd"/>
   </ds:schemaRefs>
 </ds:datastoreItem>
-</file>
-
-<file path=customXml/itemProps2.xml><?xml version="1.0" encoding="utf-8"?>
-<ds:datastoreItem xmlns:ds="http://schemas.openxmlformats.org/officeDocument/2006/customXml" ds:itemID="{4C3AD615-DB75-485F-A54E-6901408A0235}">
-  <ds:schemaRefs>
-    <ds:schemaRef ds:uri="http://schemas.microsoft.com/sharepoint/v3/contenttype/forms"/>
-  </ds:schemaRefs>
-</ds:datastoreItem>
-</file>
-
-<file path=customXml/itemProps3.xml><?xml version="1.0" encoding="utf-8"?>
-<ds:datastoreItem xmlns:ds="http://schemas.openxmlformats.org/officeDocument/2006/customXml" ds:itemID="{5F5B536D-0861-4E6B-8AF2-7155CAD3DB0A}">
-  <ds:schemaRefs>
-    <ds:schemaRef ds:uri="http://schemas.microsoft.com/office/2006/metadata/properties"/>
-    <ds:schemaRef ds:uri="http://schemas.microsoft.com/office/infopath/2007/PartnerControls"/>
-    <ds:schemaRef ds:uri="178f10d3-827c-4ac9-a2a2-88c308998687"/>
-  </ds:schemaRefs>
-</ds:datastoreItem>
 </file>
</xml_diff>